<commit_message>
Added table of content and github link
</commit_message>
<xml_diff>
--- a/Report.docx
+++ b/Report.docx
@@ -28,7 +28,338 @@
         <w:t xml:space="preserve"> ()</w:t>
       </w:r>
     </w:p>
-    <w:p/>
+    <w:p>
+      <w:pPr>
+        <w:jc w:val="center"/>
+        <w:rPr>
+          <w:rStyle w:val="SubtleReference"/>
+        </w:rPr>
+      </w:pPr>
+      <w:proofErr w:type="spellStart"/>
+      <w:r>
+        <w:rPr>
+          <w:rStyle w:val="SubtleReference"/>
+        </w:rPr>
+        <w:t>Github</w:t>
+      </w:r>
+      <w:proofErr w:type="spellEnd"/>
+      <w:r>
+        <w:rPr>
+          <w:rStyle w:val="SubtleReference"/>
+        </w:rPr>
+        <w:t xml:space="preserve"> link: </w:t>
+      </w:r>
+      <w:r>
+        <w:rPr>
+          <w:rStyle w:val="SubtleReference"/>
+        </w:rPr>
+        <w:t>https://github.com/eddyboon/AdvancedAlgorithms</w:t>
+      </w:r>
+    </w:p>
+    <w:sdt>
+      <w:sdtPr>
+        <w:id w:val="-941452266"/>
+        <w:docPartObj>
+          <w:docPartGallery w:val="Table of Contents"/>
+          <w:docPartUnique/>
+        </w:docPartObj>
+      </w:sdtPr>
+      <w:sdtEndPr>
+        <w:rPr>
+          <w:rFonts w:asciiTheme="minorHAnsi" w:eastAsiaTheme="minorEastAsia" w:hAnsiTheme="minorHAnsi" w:cstheme="minorBidi"/>
+          <w:noProof/>
+          <w:color w:val="auto"/>
+          <w:kern w:val="2"/>
+          <w:sz w:val="24"/>
+          <w:szCs w:val="24"/>
+          <w:lang w:eastAsia="zh-CN"/>
+          <w14:ligatures w14:val="standardContextual"/>
+        </w:rPr>
+      </w:sdtEndPr>
+      <w:sdtContent>
+        <w:p>
+          <w:pPr>
+            <w:pStyle w:val="TOCHeading"/>
+          </w:pPr>
+          <w:r>
+            <w:t>Table of Contents</w:t>
+          </w:r>
+        </w:p>
+        <w:p>
+          <w:pPr>
+            <w:pStyle w:val="TOC1"/>
+            <w:tabs>
+              <w:tab w:val="left" w:pos="480"/>
+              <w:tab w:val="right" w:leader="dot" w:pos="9350"/>
+            </w:tabs>
+            <w:rPr>
+              <w:noProof/>
+            </w:rPr>
+          </w:pPr>
+          <w:r>
+            <w:rPr>
+              <w:b w:val="0"/>
+              <w:bCs w:val="0"/>
+            </w:rPr>
+            <w:fldChar w:fldCharType="begin"/>
+          </w:r>
+          <w:r>
+            <w:instrText xml:space="preserve"> TOC \o "1-3" \h \z \u </w:instrText>
+          </w:r>
+          <w:r>
+            <w:rPr>
+              <w:b w:val="0"/>
+              <w:bCs w:val="0"/>
+            </w:rPr>
+            <w:fldChar w:fldCharType="separate"/>
+          </w:r>
+          <w:hyperlink w:anchor="_Toc177712890" w:history="1">
+            <w:r>
+              <w:rPr>
+                <w:rStyle w:val="Hyperlink"/>
+                <w:noProof/>
+              </w:rPr>
+              <w:t>1.</w:t>
+            </w:r>
+            <w:r>
+              <w:rPr>
+                <w:noProof/>
+              </w:rPr>
+              <w:tab/>
+            </w:r>
+            <w:r>
+              <w:rPr>
+                <w:rStyle w:val="Hyperlink"/>
+                <w:noProof/>
+              </w:rPr>
+              <w:t>Bin Packing Problem</w:t>
+            </w:r>
+            <w:r>
+              <w:rPr>
+                <w:noProof/>
+                <w:webHidden/>
+              </w:rPr>
+              <w:tab/>
+            </w:r>
+            <w:r>
+              <w:rPr>
+                <w:noProof/>
+                <w:webHidden/>
+              </w:rPr>
+              <w:fldChar w:fldCharType="begin"/>
+            </w:r>
+            <w:r>
+              <w:rPr>
+                <w:noProof/>
+                <w:webHidden/>
+              </w:rPr>
+              <w:instrText xml:space="preserve"> PAGEREF _Toc177712890 \h </w:instrText>
+            </w:r>
+            <w:r>
+              <w:rPr>
+                <w:noProof/>
+                <w:webHidden/>
+              </w:rPr>
+            </w:r>
+            <w:r>
+              <w:rPr>
+                <w:noProof/>
+                <w:webHidden/>
+              </w:rPr>
+              <w:fldChar w:fldCharType="separate"/>
+            </w:r>
+            <w:r>
+              <w:rPr>
+                <w:noProof/>
+                <w:webHidden/>
+              </w:rPr>
+              <w:t>1</w:t>
+            </w:r>
+            <w:r>
+              <w:rPr>
+                <w:noProof/>
+                <w:webHidden/>
+              </w:rPr>
+              <w:fldChar w:fldCharType="end"/>
+            </w:r>
+          </w:hyperlink>
+        </w:p>
+        <w:p>
+          <w:pPr>
+            <w:pStyle w:val="TOC1"/>
+            <w:tabs>
+              <w:tab w:val="left" w:pos="480"/>
+              <w:tab w:val="right" w:leader="dot" w:pos="9350"/>
+            </w:tabs>
+            <w:rPr>
+              <w:noProof/>
+            </w:rPr>
+          </w:pPr>
+          <w:hyperlink w:anchor="_Toc177712891" w:history="1">
+            <w:r>
+              <w:rPr>
+                <w:rStyle w:val="Hyperlink"/>
+                <w:noProof/>
+              </w:rPr>
+              <w:t>2.</w:t>
+            </w:r>
+            <w:r>
+              <w:rPr>
+                <w:noProof/>
+              </w:rPr>
+              <w:tab/>
+            </w:r>
+            <w:r>
+              <w:rPr>
+                <w:rStyle w:val="Hyperlink"/>
+                <w:noProof/>
+              </w:rPr>
+              <w:t>Overview of Algorithm</w:t>
+            </w:r>
+            <w:r>
+              <w:rPr>
+                <w:noProof/>
+                <w:webHidden/>
+              </w:rPr>
+              <w:tab/>
+            </w:r>
+            <w:r>
+              <w:rPr>
+                <w:noProof/>
+                <w:webHidden/>
+              </w:rPr>
+              <w:fldChar w:fldCharType="begin"/>
+            </w:r>
+            <w:r>
+              <w:rPr>
+                <w:noProof/>
+                <w:webHidden/>
+              </w:rPr>
+              <w:instrText xml:space="preserve"> PAGEREF _Toc177712891 \h </w:instrText>
+            </w:r>
+            <w:r>
+              <w:rPr>
+                <w:noProof/>
+                <w:webHidden/>
+              </w:rPr>
+            </w:r>
+            <w:r>
+              <w:rPr>
+                <w:noProof/>
+                <w:webHidden/>
+              </w:rPr>
+              <w:fldChar w:fldCharType="separate"/>
+            </w:r>
+            <w:r>
+              <w:rPr>
+                <w:noProof/>
+                <w:webHidden/>
+              </w:rPr>
+              <w:t>1</w:t>
+            </w:r>
+            <w:r>
+              <w:rPr>
+                <w:noProof/>
+                <w:webHidden/>
+              </w:rPr>
+              <w:fldChar w:fldCharType="end"/>
+            </w:r>
+          </w:hyperlink>
+        </w:p>
+        <w:p>
+          <w:pPr>
+            <w:pStyle w:val="TOC1"/>
+            <w:tabs>
+              <w:tab w:val="left" w:pos="480"/>
+              <w:tab w:val="right" w:leader="dot" w:pos="9350"/>
+            </w:tabs>
+            <w:rPr>
+              <w:noProof/>
+            </w:rPr>
+          </w:pPr>
+          <w:hyperlink w:anchor="_Toc177712892" w:history="1">
+            <w:r>
+              <w:rPr>
+                <w:rStyle w:val="Hyperlink"/>
+                <w:noProof/>
+              </w:rPr>
+              <w:t>3.</w:t>
+            </w:r>
+            <w:r>
+              <w:rPr>
+                <w:noProof/>
+              </w:rPr>
+              <w:tab/>
+            </w:r>
+            <w:r>
+              <w:rPr>
+                <w:rStyle w:val="Hyperlink"/>
+                <w:noProof/>
+              </w:rPr>
+              <w:t>Time and Space Complexity of Solution</w:t>
+            </w:r>
+            <w:r>
+              <w:rPr>
+                <w:noProof/>
+                <w:webHidden/>
+              </w:rPr>
+              <w:tab/>
+            </w:r>
+            <w:r>
+              <w:rPr>
+                <w:noProof/>
+                <w:webHidden/>
+              </w:rPr>
+              <w:fldChar w:fldCharType="begin"/>
+            </w:r>
+            <w:r>
+              <w:rPr>
+                <w:noProof/>
+                <w:webHidden/>
+              </w:rPr>
+              <w:instrText xml:space="preserve"> PAGEREF _Toc177712892 \h </w:instrText>
+            </w:r>
+            <w:r>
+              <w:rPr>
+                <w:noProof/>
+                <w:webHidden/>
+              </w:rPr>
+            </w:r>
+            <w:r>
+              <w:rPr>
+                <w:noProof/>
+                <w:webHidden/>
+              </w:rPr>
+              <w:fldChar w:fldCharType="separate"/>
+            </w:r>
+            <w:r>
+              <w:rPr>
+                <w:noProof/>
+                <w:webHidden/>
+              </w:rPr>
+              <w:t>1</w:t>
+            </w:r>
+            <w:r>
+              <w:rPr>
+                <w:noProof/>
+                <w:webHidden/>
+              </w:rPr>
+              <w:fldChar w:fldCharType="end"/>
+            </w:r>
+          </w:hyperlink>
+        </w:p>
+        <w:p>
+          <w:r>
+            <w:rPr>
+              <w:b/>
+              <w:bCs/>
+              <w:noProof/>
+            </w:rPr>
+            <w:fldChar w:fldCharType="end"/>
+          </w:r>
+        </w:p>
+      </w:sdtContent>
+    </w:sdt>
     <w:p>
       <w:pPr>
         <w:pStyle w:val="Heading1"/>
@@ -37,9 +368,11 @@
           <w:numId w:val="1"/>
         </w:numPr>
       </w:pPr>
+      <w:bookmarkStart w:id="0" w:name="_Toc177712890"/>
       <w:r>
         <w:t>Bin Packing Problem</w:t>
       </w:r>
+      <w:bookmarkEnd w:id="0"/>
     </w:p>
     <w:p>
       <w:pPr>
@@ -49,9 +382,11 @@
           <w:numId w:val="1"/>
         </w:numPr>
       </w:pPr>
+      <w:bookmarkStart w:id="1" w:name="_Toc177712891"/>
       <w:r>
         <w:t>Overview of Algorithm</w:t>
       </w:r>
+      <w:bookmarkEnd w:id="1"/>
     </w:p>
     <w:p>
       <w:pPr>
@@ -61,9 +396,11 @@
           <w:numId w:val="1"/>
         </w:numPr>
       </w:pPr>
+      <w:bookmarkStart w:id="2" w:name="_Toc177712892"/>
       <w:r>
         <w:t>Time and Space Complexity of Solution</w:t>
       </w:r>
+      <w:bookmarkEnd w:id="2"/>
     </w:p>
     <w:sectPr>
       <w:pgSz w:w="12240" w:h="15840"/>
@@ -80,7 +417,7 @@
   <w:abstractNum w:abstractNumId="0" w15:restartNumberingAfterBreak="0">
     <w:nsid w:val="02A774BA"/>
     <w:multiLevelType w:val="hybridMultilevel"/>
-    <w:tmpl w:val="B38C8BC0"/>
+    <w:tmpl w:val="B2841506"/>
     <w:lvl w:ilvl="0" w:tplc="0409000F">
       <w:start w:val="1"/>
       <w:numFmt w:val="decimal"/>
@@ -1086,6 +1423,216 @@
       <w:spacing w:val="5"/>
     </w:rPr>
   </w:style>
+  <w:style w:type="character" w:styleId="SubtleReference">
+    <w:name w:val="Subtle Reference"/>
+    <w:basedOn w:val="DefaultParagraphFont"/>
+    <w:uiPriority w:val="31"/>
+    <w:qFormat/>
+    <w:rsid w:val="00DA5973"/>
+    <w:rPr>
+      <w:smallCaps/>
+      <w:color w:val="5A5A5A" w:themeColor="text1" w:themeTint="A5"/>
+    </w:rPr>
+  </w:style>
+  <w:style w:type="paragraph" w:styleId="TOCHeading">
+    <w:name w:val="TOC Heading"/>
+    <w:basedOn w:val="Heading1"/>
+    <w:next w:val="Normal"/>
+    <w:uiPriority w:val="39"/>
+    <w:unhideWhenUsed/>
+    <w:qFormat/>
+    <w:rsid w:val="00DA5973"/>
+    <w:pPr>
+      <w:spacing w:before="480" w:after="0" w:line="276" w:lineRule="auto"/>
+      <w:outlineLvl w:val="9"/>
+    </w:pPr>
+    <w:rPr>
+      <w:b/>
+      <w:bCs/>
+      <w:kern w:val="0"/>
+      <w:sz w:val="28"/>
+      <w:szCs w:val="28"/>
+      <w:lang w:eastAsia="en-US"/>
+      <w14:ligatures w14:val="none"/>
+    </w:rPr>
+  </w:style>
+  <w:style w:type="paragraph" w:styleId="TOC1">
+    <w:name w:val="toc 1"/>
+    <w:basedOn w:val="Normal"/>
+    <w:next w:val="Normal"/>
+    <w:autoRedefine/>
+    <w:uiPriority w:val="39"/>
+    <w:unhideWhenUsed/>
+    <w:rsid w:val="00DA5973"/>
+    <w:pPr>
+      <w:spacing w:before="120" w:after="120"/>
+    </w:pPr>
+    <w:rPr>
+      <w:b/>
+      <w:bCs/>
+      <w:caps/>
+      <w:sz w:val="20"/>
+      <w:szCs w:val="20"/>
+    </w:rPr>
+  </w:style>
+  <w:style w:type="character" w:styleId="Hyperlink">
+    <w:name w:val="Hyperlink"/>
+    <w:basedOn w:val="DefaultParagraphFont"/>
+    <w:uiPriority w:val="99"/>
+    <w:unhideWhenUsed/>
+    <w:rsid w:val="00DA5973"/>
+    <w:rPr>
+      <w:color w:val="467886" w:themeColor="hyperlink"/>
+      <w:u w:val="single"/>
+    </w:rPr>
+  </w:style>
+  <w:style w:type="paragraph" w:styleId="TOC2">
+    <w:name w:val="toc 2"/>
+    <w:basedOn w:val="Normal"/>
+    <w:next w:val="Normal"/>
+    <w:autoRedefine/>
+    <w:uiPriority w:val="39"/>
+    <w:semiHidden/>
+    <w:unhideWhenUsed/>
+    <w:rsid w:val="00DA5973"/>
+    <w:pPr>
+      <w:spacing w:after="0"/>
+      <w:ind w:left="240"/>
+    </w:pPr>
+    <w:rPr>
+      <w:smallCaps/>
+      <w:sz w:val="20"/>
+      <w:szCs w:val="20"/>
+    </w:rPr>
+  </w:style>
+  <w:style w:type="paragraph" w:styleId="TOC3">
+    <w:name w:val="toc 3"/>
+    <w:basedOn w:val="Normal"/>
+    <w:next w:val="Normal"/>
+    <w:autoRedefine/>
+    <w:uiPriority w:val="39"/>
+    <w:semiHidden/>
+    <w:unhideWhenUsed/>
+    <w:rsid w:val="00DA5973"/>
+    <w:pPr>
+      <w:spacing w:after="0"/>
+      <w:ind w:left="480"/>
+    </w:pPr>
+    <w:rPr>
+      <w:i/>
+      <w:iCs/>
+      <w:sz w:val="20"/>
+      <w:szCs w:val="20"/>
+    </w:rPr>
+  </w:style>
+  <w:style w:type="paragraph" w:styleId="TOC4">
+    <w:name w:val="toc 4"/>
+    <w:basedOn w:val="Normal"/>
+    <w:next w:val="Normal"/>
+    <w:autoRedefine/>
+    <w:uiPriority w:val="39"/>
+    <w:semiHidden/>
+    <w:unhideWhenUsed/>
+    <w:rsid w:val="00DA5973"/>
+    <w:pPr>
+      <w:spacing w:after="0"/>
+      <w:ind w:left="720"/>
+    </w:pPr>
+    <w:rPr>
+      <w:sz w:val="18"/>
+      <w:szCs w:val="18"/>
+    </w:rPr>
+  </w:style>
+  <w:style w:type="paragraph" w:styleId="TOC5">
+    <w:name w:val="toc 5"/>
+    <w:basedOn w:val="Normal"/>
+    <w:next w:val="Normal"/>
+    <w:autoRedefine/>
+    <w:uiPriority w:val="39"/>
+    <w:semiHidden/>
+    <w:unhideWhenUsed/>
+    <w:rsid w:val="00DA5973"/>
+    <w:pPr>
+      <w:spacing w:after="0"/>
+      <w:ind w:left="960"/>
+    </w:pPr>
+    <w:rPr>
+      <w:sz w:val="18"/>
+      <w:szCs w:val="18"/>
+    </w:rPr>
+  </w:style>
+  <w:style w:type="paragraph" w:styleId="TOC6">
+    <w:name w:val="toc 6"/>
+    <w:basedOn w:val="Normal"/>
+    <w:next w:val="Normal"/>
+    <w:autoRedefine/>
+    <w:uiPriority w:val="39"/>
+    <w:semiHidden/>
+    <w:unhideWhenUsed/>
+    <w:rsid w:val="00DA5973"/>
+    <w:pPr>
+      <w:spacing w:after="0"/>
+      <w:ind w:left="1200"/>
+    </w:pPr>
+    <w:rPr>
+      <w:sz w:val="18"/>
+      <w:szCs w:val="18"/>
+    </w:rPr>
+  </w:style>
+  <w:style w:type="paragraph" w:styleId="TOC7">
+    <w:name w:val="toc 7"/>
+    <w:basedOn w:val="Normal"/>
+    <w:next w:val="Normal"/>
+    <w:autoRedefine/>
+    <w:uiPriority w:val="39"/>
+    <w:semiHidden/>
+    <w:unhideWhenUsed/>
+    <w:rsid w:val="00DA5973"/>
+    <w:pPr>
+      <w:spacing w:after="0"/>
+      <w:ind w:left="1440"/>
+    </w:pPr>
+    <w:rPr>
+      <w:sz w:val="18"/>
+      <w:szCs w:val="18"/>
+    </w:rPr>
+  </w:style>
+  <w:style w:type="paragraph" w:styleId="TOC8">
+    <w:name w:val="toc 8"/>
+    <w:basedOn w:val="Normal"/>
+    <w:next w:val="Normal"/>
+    <w:autoRedefine/>
+    <w:uiPriority w:val="39"/>
+    <w:semiHidden/>
+    <w:unhideWhenUsed/>
+    <w:rsid w:val="00DA5973"/>
+    <w:pPr>
+      <w:spacing w:after="0"/>
+      <w:ind w:left="1680"/>
+    </w:pPr>
+    <w:rPr>
+      <w:sz w:val="18"/>
+      <w:szCs w:val="18"/>
+    </w:rPr>
+  </w:style>
+  <w:style w:type="paragraph" w:styleId="TOC9">
+    <w:name w:val="toc 9"/>
+    <w:basedOn w:val="Normal"/>
+    <w:next w:val="Normal"/>
+    <w:autoRedefine/>
+    <w:uiPriority w:val="39"/>
+    <w:semiHidden/>
+    <w:unhideWhenUsed/>
+    <w:rsid w:val="00DA5973"/>
+    <w:pPr>
+      <w:spacing w:after="0"/>
+      <w:ind w:left="1920"/>
+    </w:pPr>
+    <w:rPr>
+      <w:sz w:val="18"/>
+      <w:szCs w:val="18"/>
+    </w:rPr>
+  </w:style>
 </w:styles>
 </file>
 
@@ -1382,4 +1929,16 @@
     </a:ext>
   </a:extLst>
 </a:theme>
+</file>
+
+<file path=customXml/item1.xml><?xml version="1.0" encoding="utf-8"?>
+<b:Sources xmlns:b="http://schemas.openxmlformats.org/officeDocument/2006/bibliography" xmlns="http://schemas.openxmlformats.org/officeDocument/2006/bibliography" SelectedStyle="/APASixthEditionOfficeOnline.xsl" StyleName="APA" Version="6"/>
+</file>
+
+<file path=customXml/itemProps1.xml><?xml version="1.0" encoding="utf-8"?>
+<ds:datastoreItem xmlns:ds="http://schemas.openxmlformats.org/officeDocument/2006/customXml" ds:itemID="{A39D641F-2FF1-CE43-B5F5-61B629E21CAD}">
+  <ds:schemaRefs>
+    <ds:schemaRef ds:uri="http://schemas.openxmlformats.org/officeDocument/2006/bibliography"/>
+  </ds:schemaRefs>
+</ds:datastoreItem>
 </file>
</xml_diff>

<commit_message>
Added Byron's student number
</commit_message>
<xml_diff>
--- a/Report.docx
+++ b/Report.docx
@@ -17,7 +17,25 @@
         <w:jc w:val="center"/>
       </w:pPr>
       <w:r>
-        <w:t xml:space="preserve">Done By: Wei Ming Edward Ong (14005817) and Byron </w:t>
+        <w:t xml:space="preserve">Done By: </w:t>
+      </w:r>
+    </w:p>
+    <w:p>
+      <w:pPr>
+        <w:pStyle w:val="Subtitle"/>
+        <w:jc w:val="center"/>
+      </w:pPr>
+      <w:r>
+        <w:t>Wei Ming Edward Ong (14005817)</w:t>
+      </w:r>
+    </w:p>
+    <w:p>
+      <w:pPr>
+        <w:pStyle w:val="Subtitle"/>
+        <w:jc w:val="center"/>
+      </w:pPr>
+      <w:r>
+        <w:t xml:space="preserve">Byron </w:t>
       </w:r>
       <w:proofErr w:type="spellStart"/>
       <w:r>
@@ -25,7 +43,13 @@
       </w:r>
       <w:proofErr w:type="spellEnd"/>
       <w:r>
-        <w:t xml:space="preserve"> ()</w:t>
+        <w:t xml:space="preserve"> (</w:t>
+      </w:r>
+      <w:r>
+        <w:t>14386344</w:t>
+      </w:r>
+      <w:r>
+        <w:t>)</w:t>
       </w:r>
     </w:p>
     <w:p>
@@ -110,7 +134,7 @@
           <w:r>
             <w:fldChar w:fldCharType="separate"/>
           </w:r>
-          <w:hyperlink w:anchor="_Toc177729605" w:history="1">
+          <w:hyperlink w:anchor="_Toc177729838" w:history="1">
             <w:r>
               <w:rPr>
                 <w:rStyle w:val="Hyperlink"/>
@@ -155,7 +179,7 @@
                 <w:noProof/>
                 <w:webHidden/>
               </w:rPr>
-              <w:instrText xml:space="preserve"> PAGEREF _Toc177729605 \h </w:instrText>
+              <w:instrText xml:space="preserve"> PAGEREF _Toc177729838 \h </w:instrText>
             </w:r>
             <w:r>
               <w:rPr>
@@ -198,7 +222,7 @@
               <w:szCs w:val="24"/>
             </w:rPr>
           </w:pPr>
-          <w:hyperlink w:anchor="_Toc177729606" w:history="1">
+          <w:hyperlink w:anchor="_Toc177729839" w:history="1">
             <w:r>
               <w:rPr>
                 <w:rStyle w:val="Hyperlink"/>
@@ -243,7 +267,7 @@
                 <w:noProof/>
                 <w:webHidden/>
               </w:rPr>
-              <w:instrText xml:space="preserve"> PAGEREF _Toc177729606 \h </w:instrText>
+              <w:instrText xml:space="preserve"> PAGEREF _Toc177729839 \h </w:instrText>
             </w:r>
             <w:r>
               <w:rPr>
@@ -286,7 +310,7 @@
               <w:szCs w:val="24"/>
             </w:rPr>
           </w:pPr>
-          <w:hyperlink w:anchor="_Toc177729607" w:history="1">
+          <w:hyperlink w:anchor="_Toc177729840" w:history="1">
             <w:r>
               <w:rPr>
                 <w:rStyle w:val="Hyperlink"/>
@@ -331,7 +355,7 @@
                 <w:noProof/>
                 <w:webHidden/>
               </w:rPr>
-              <w:instrText xml:space="preserve"> PAGEREF _Toc177729607 \h </w:instrText>
+              <w:instrText xml:space="preserve"> PAGEREF _Toc177729840 \h </w:instrText>
             </w:r>
             <w:r>
               <w:rPr>
@@ -351,7 +375,7 @@
                 <w:noProof/>
                 <w:webHidden/>
               </w:rPr>
-              <w:t>1</w:t>
+              <w:t>2</w:t>
             </w:r>
             <w:r>
               <w:rPr>
@@ -374,7 +398,7 @@
               <w:szCs w:val="24"/>
             </w:rPr>
           </w:pPr>
-          <w:hyperlink w:anchor="_Toc177729608" w:history="1">
+          <w:hyperlink w:anchor="_Toc177729841" w:history="1">
             <w:r>
               <w:rPr>
                 <w:rStyle w:val="Hyperlink"/>
@@ -419,7 +443,7 @@
                 <w:noProof/>
                 <w:webHidden/>
               </w:rPr>
-              <w:instrText xml:space="preserve"> PAGEREF _Toc177729608 \h </w:instrText>
+              <w:instrText xml:space="preserve"> PAGEREF _Toc177729841 \h </w:instrText>
             </w:r>
             <w:r>
               <w:rPr>
@@ -462,7 +486,7 @@
               <w:szCs w:val="24"/>
             </w:rPr>
           </w:pPr>
-          <w:hyperlink w:anchor="_Toc177729609" w:history="1">
+          <w:hyperlink w:anchor="_Toc177729842" w:history="1">
             <w:r>
               <w:rPr>
                 <w:rStyle w:val="Hyperlink"/>
@@ -507,7 +531,7 @@
                 <w:noProof/>
                 <w:webHidden/>
               </w:rPr>
-              <w:instrText xml:space="preserve"> PAGEREF _Toc177729609 \h </w:instrText>
+              <w:instrText xml:space="preserve"> PAGEREF _Toc177729842 \h </w:instrText>
             </w:r>
             <w:r>
               <w:rPr>
@@ -552,7 +576,7 @@
               <w:szCs w:val="24"/>
             </w:rPr>
           </w:pPr>
-          <w:hyperlink w:anchor="_Toc177729610" w:history="1">
+          <w:hyperlink w:anchor="_Toc177729843" w:history="1">
             <w:r>
               <w:rPr>
                 <w:rStyle w:val="Hyperlink"/>
@@ -595,7 +619,7 @@
                 <w:noProof/>
                 <w:webHidden/>
               </w:rPr>
-              <w:instrText xml:space="preserve"> PAGEREF _Toc177729610 \h </w:instrText>
+              <w:instrText xml:space="preserve"> PAGEREF _Toc177729843 \h </w:instrText>
             </w:r>
             <w:r>
               <w:rPr>
@@ -640,7 +664,7 @@
               <w:szCs w:val="24"/>
             </w:rPr>
           </w:pPr>
-          <w:hyperlink w:anchor="_Toc177729611" w:history="1">
+          <w:hyperlink w:anchor="_Toc177729844" w:history="1">
             <w:r>
               <w:rPr>
                 <w:rStyle w:val="Hyperlink"/>
@@ -683,7 +707,7 @@
                 <w:noProof/>
                 <w:webHidden/>
               </w:rPr>
-              <w:instrText xml:space="preserve"> PAGEREF _Toc177729611 \h </w:instrText>
+              <w:instrText xml:space="preserve"> PAGEREF _Toc177729844 \h </w:instrText>
             </w:r>
             <w:r>
               <w:rPr>
@@ -734,7 +758,7 @@
           <w:numId w:val="1"/>
         </w:numPr>
       </w:pPr>
-      <w:bookmarkStart w:id="0" w:name="_Toc177729605"/>
+      <w:bookmarkStart w:id="0" w:name="_Toc177729838"/>
       <w:r>
         <w:t>Bin Packing Problem</w:t>
       </w:r>
@@ -759,7 +783,7 @@
           <w:numId w:val="1"/>
         </w:numPr>
       </w:pPr>
-      <w:bookmarkStart w:id="1" w:name="_Toc177729606"/>
+      <w:bookmarkStart w:id="1" w:name="_Toc177729839"/>
       <w:r>
         <w:t>Overview of Algorithm</w:t>
       </w:r>
@@ -787,8 +811,9 @@
           <w:numId w:val="1"/>
         </w:numPr>
       </w:pPr>
-      <w:bookmarkStart w:id="2" w:name="_Toc177729607"/>
-      <w:r>
+      <w:bookmarkStart w:id="2" w:name="_Toc177729840"/>
+      <w:r>
+        <w:lastRenderedPageBreak/>
         <w:t>Assumptions Made</w:t>
       </w:r>
       <w:bookmarkEnd w:id="2"/>
@@ -829,7 +854,6 @@
         </w:numPr>
       </w:pPr>
       <w:r>
-        <w:lastRenderedPageBreak/>
         <w:t xml:space="preserve">If an object’s weight is more than the </w:t>
       </w:r>
       <w:r>
@@ -856,7 +880,7 @@
           <w:numId w:val="1"/>
         </w:numPr>
       </w:pPr>
-      <w:bookmarkStart w:id="3" w:name="_Toc177729608"/>
+      <w:bookmarkStart w:id="3" w:name="_Toc177729841"/>
       <w:r>
         <w:t>Time and Space Complexity of Solution</w:t>
       </w:r>
@@ -891,7 +915,7 @@
           <w:numId w:val="1"/>
         </w:numPr>
       </w:pPr>
-      <w:bookmarkStart w:id="4" w:name="_Toc177729609"/>
+      <w:bookmarkStart w:id="4" w:name="_Toc177729842"/>
       <w:r>
         <w:t>Running the Program</w:t>
       </w:r>
@@ -905,7 +929,7 @@
           <w:numId w:val="1"/>
         </w:numPr>
       </w:pPr>
-      <w:bookmarkStart w:id="5" w:name="_Toc177729610"/>
+      <w:bookmarkStart w:id="5" w:name="_Toc177729843"/>
       <w:r>
         <w:t>How To Run</w:t>
       </w:r>
@@ -980,7 +1004,7 @@
           <w:numId w:val="1"/>
         </w:numPr>
       </w:pPr>
-      <w:bookmarkStart w:id="6" w:name="_Toc177729611"/>
+      <w:bookmarkStart w:id="6" w:name="_Toc177729844"/>
       <w:r>
         <w:t>Cleaning Up</w:t>
       </w:r>

</xml_diff>